<commit_message>
Progress. Stoped on add button
</commit_message>
<xml_diff>
--- a/Программирование - Халдузова/Практическая перед экзаменом/Методичка по ЛР ОВП на Си шарп.docx
+++ b/Программирование - Халдузова/Практическая перед экзаменом/Методичка по ЛР ОВП на Си шарп.docx
@@ -712,7 +712,7 @@
           </mc:Choice>
           <mc:Fallback>
             <w:pict>
-              <v:shapetype w14:anchorId="609E0EFD" id="_x0000_t32" coordsize="21600,21600" o:spt="32" o:oned="t" path="m,l21600,21600e" filled="f">
+              <v:shapetype w14:anchorId="3DF23CDE" id="_x0000_t32" coordsize="21600,21600" o:spt="32" o:oned="t" path="m,l21600,21600e" filled="f">
                 <v:path arrowok="t" fillok="f" o:connecttype="none"/>
                 <o:lock v:ext="edit" shapetype="t"/>
               </v:shapetype>
@@ -783,7 +783,7 @@
           </mc:Choice>
           <mc:Fallback>
             <w:pict>
-              <v:shape w14:anchorId="23B8D7F7" id="Прямая со стрелкой 8" o:spid="_x0000_s1026" type="#_x0000_t32" style="position:absolute;margin-left:280.15pt;margin-top:2.9pt;width:6.35pt;height:55.3pt;z-index:251667456;visibility:visible;mso-wrap-style:square;mso-wrap-distance-left:9pt;mso-wrap-distance-top:0;mso-wrap-distance-right:9pt;mso-wrap-distance-bottom:0;mso-position-horizontal:absolute;mso-position-horizontal-relative:text;mso-position-vertical:absolute;mso-position-vertical-relative:text" o:gfxdata="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" strokecolor="#4579b8 [3044]">
+              <v:shape w14:anchorId="2F74BA33" id="Прямая со стрелкой 8" o:spid="_x0000_s1026" type="#_x0000_t32" style="position:absolute;margin-left:280.15pt;margin-top:2.9pt;width:6.35pt;height:55.3pt;z-index:251667456;visibility:visible;mso-wrap-style:square;mso-wrap-distance-left:9pt;mso-wrap-distance-top:0;mso-wrap-distance-right:9pt;mso-wrap-distance-bottom:0;mso-position-horizontal:absolute;mso-position-horizontal-relative:text;mso-position-vertical:absolute;mso-position-vertical-relative:text" o:gfxdata="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" strokecolor="#4579b8 [3044]">
                 <v:stroke endarrow="open"/>
               </v:shape>
             </w:pict>
@@ -856,7 +856,7 @@
           </mc:Choice>
           <mc:Fallback>
             <w:pict>
-              <v:shape w14:anchorId="54705C84" id="Прямая со стрелкой 7" o:spid="_x0000_s1026" type="#_x0000_t32" style="position:absolute;margin-left:63.55pt;margin-top:2.9pt;width:110pt;height:261.5pt;flip:x;z-index:251666432;visibility:visible;mso-wrap-style:square;mso-width-percent:0;mso-height-percent:0;mso-wrap-distance-left:9pt;mso-wrap-distance-top:0;mso-wrap-distance-right:9pt;mso-wrap-distance-bottom:0;mso-position-horizontal:absolute;mso-position-horizontal-relative:text;mso-position-vertical:absolute;mso-position-vertical-relative:text;mso-width-percent:0;mso-height-percent:0;mso-width-relative:margin;mso-height-relative:margin" o:gfxdata="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" strokecolor="#4579b8 [3044]">
+              <v:shape w14:anchorId="6CC1651F" id="Прямая со стрелкой 7" o:spid="_x0000_s1026" type="#_x0000_t32" style="position:absolute;margin-left:63.55pt;margin-top:2.9pt;width:110pt;height:261.5pt;flip:x;z-index:251666432;visibility:visible;mso-wrap-style:square;mso-width-percent:0;mso-height-percent:0;mso-wrap-distance-left:9pt;mso-wrap-distance-top:0;mso-wrap-distance-right:9pt;mso-wrap-distance-bottom:0;mso-position-horizontal:absolute;mso-position-horizontal-relative:text;mso-position-vertical:absolute;mso-position-vertical-relative:text;mso-width-percent:0;mso-height-percent:0;mso-width-relative:margin;mso-height-relative:margin" o:gfxdata="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" strokecolor="#4579b8 [3044]">
                 <v:stroke endarrow="open"/>
               </v:shape>
             </w:pict>
@@ -929,7 +929,7 @@
           </mc:Choice>
           <mc:Fallback>
             <w:pict>
-              <v:shape w14:anchorId="58CAB4F3" id="Прямая со стрелкой 6" o:spid="_x0000_s1026" type="#_x0000_t32" style="position:absolute;margin-left:173.55pt;margin-top:2.85pt;width:48.4pt;height:107.7pt;z-index:251664384;visibility:visible;mso-wrap-style:square;mso-width-percent:0;mso-height-percent:0;mso-wrap-distance-left:9pt;mso-wrap-distance-top:0;mso-wrap-distance-right:9pt;mso-wrap-distance-bottom:0;mso-position-horizontal:absolute;mso-position-horizontal-relative:text;mso-position-vertical:absolute;mso-position-vertical-relative:text;mso-width-percent:0;mso-height-percent:0;mso-width-relative:margin;mso-height-relative:margin" o:gfxdata="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" strokecolor="#4579b8 [3044]">
+              <v:shape w14:anchorId="7EDB1F80" id="Прямая со стрелкой 6" o:spid="_x0000_s1026" type="#_x0000_t32" style="position:absolute;margin-left:173.55pt;margin-top:2.85pt;width:48.4pt;height:107.7pt;z-index:251664384;visibility:visible;mso-wrap-style:square;mso-width-percent:0;mso-height-percent:0;mso-wrap-distance-left:9pt;mso-wrap-distance-top:0;mso-wrap-distance-right:9pt;mso-wrap-distance-bottom:0;mso-position-horizontal:absolute;mso-position-horizontal-relative:text;mso-position-vertical:absolute;mso-position-vertical-relative:text;mso-width-percent:0;mso-height-percent:0;mso-width-relative:margin;mso-height-relative:margin" o:gfxdata="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" strokecolor="#4579b8 [3044]">
                 <v:stroke endarrow="open"/>
               </v:shape>
             </w:pict>
@@ -996,7 +996,7 @@
           </mc:Choice>
           <mc:Fallback>
             <w:pict>
-              <v:shape w14:anchorId="7F3CB5CA" id="Прямая со стрелкой 5" o:spid="_x0000_s1026" type="#_x0000_t32" style="position:absolute;margin-left:120pt;margin-top:2.9pt;width:53.55pt;height:111.75pt;flip:x;z-index:251662336;visibility:visible;mso-wrap-style:square;mso-wrap-distance-left:9pt;mso-wrap-distance-top:0;mso-wrap-distance-right:9pt;mso-wrap-distance-bottom:0;mso-position-horizontal:absolute;mso-position-horizontal-relative:text;mso-position-vertical:absolute;mso-position-vertical-relative:text" o:gfxdata="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" strokecolor="#4579b8 [3044]">
+              <v:shape w14:anchorId="0EA89CEE" id="Прямая со стрелкой 5" o:spid="_x0000_s1026" type="#_x0000_t32" style="position:absolute;margin-left:120pt;margin-top:2.9pt;width:53.55pt;height:111.75pt;flip:x;z-index:251662336;visibility:visible;mso-wrap-style:square;mso-wrap-distance-left:9pt;mso-wrap-distance-top:0;mso-wrap-distance-right:9pt;mso-wrap-distance-bottom:0;mso-position-horizontal:absolute;mso-position-horizontal-relative:text;mso-position-vertical:absolute;mso-position-vertical-relative:text" o:gfxdata="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" strokecolor="#4579b8 [3044]">
                 <v:stroke endarrow="open"/>
               </v:shape>
             </w:pict>
@@ -1069,7 +1069,7 @@
           </mc:Choice>
           <mc:Fallback>
             <w:pict>
-              <v:shape w14:anchorId="2BBA0CAE" id="Прямая со стрелкой 4" o:spid="_x0000_s1026" type="#_x0000_t32" style="position:absolute;margin-left:46.3pt;margin-top:2.9pt;width:169.3pt;height:70.25pt;z-index:251661312;visibility:visible;mso-wrap-style:square;mso-width-percent:0;mso-height-percent:0;mso-wrap-distance-left:9pt;mso-wrap-distance-top:0;mso-wrap-distance-right:9pt;mso-wrap-distance-bottom:0;mso-position-horizontal:absolute;mso-position-horizontal-relative:text;mso-position-vertical:absolute;mso-position-vertical-relative:text;mso-width-percent:0;mso-height-percent:0;mso-width-relative:margin;mso-height-relative:margin" o:gfxdata="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" strokecolor="#4579b8 [3044]">
+              <v:shape w14:anchorId="23FA9F55" id="Прямая со стрелкой 4" o:spid="_x0000_s1026" type="#_x0000_t32" style="position:absolute;margin-left:46.3pt;margin-top:2.9pt;width:169.3pt;height:70.25pt;z-index:251661312;visibility:visible;mso-wrap-style:square;mso-width-percent:0;mso-height-percent:0;mso-wrap-distance-left:9pt;mso-wrap-distance-top:0;mso-wrap-distance-right:9pt;mso-wrap-distance-bottom:0;mso-position-horizontal:absolute;mso-position-horizontal-relative:text;mso-position-vertical:absolute;mso-position-vertical-relative:text;mso-width-percent:0;mso-height-percent:0;mso-width-relative:margin;mso-height-relative:margin" o:gfxdata="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" strokecolor="#4579b8 [3044]">
                 <v:stroke endarrow="open"/>
               </v:shape>
             </w:pict>
@@ -1136,7 +1136,7 @@
           </mc:Choice>
           <mc:Fallback>
             <w:pict>
-              <v:shape w14:anchorId="357C1E4B" id="Прямая со стрелкой 3" o:spid="_x0000_s1026" type="#_x0000_t32" style="position:absolute;margin-left:46.3pt;margin-top:2.9pt;width:43.2pt;height:70.25pt;z-index:251659264;visibility:visible;mso-wrap-style:square;mso-wrap-distance-left:9pt;mso-wrap-distance-top:0;mso-wrap-distance-right:9pt;mso-wrap-distance-bottom:0;mso-position-horizontal:absolute;mso-position-horizontal-relative:text;mso-position-vertical:absolute;mso-position-vertical-relative:text" o:gfxdata="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" strokecolor="#4579b8 [3044]">
+              <v:shape w14:anchorId="539F7511" id="Прямая со стрелкой 3" o:spid="_x0000_s1026" type="#_x0000_t32" style="position:absolute;margin-left:46.3pt;margin-top:2.9pt;width:43.2pt;height:70.25pt;z-index:251659264;visibility:visible;mso-wrap-style:square;mso-wrap-distance-left:9pt;mso-wrap-distance-top:0;mso-wrap-distance-right:9pt;mso-wrap-distance-bottom:0;mso-position-horizontal:absolute;mso-position-horizontal-relative:text;mso-position-vertical:absolute;mso-position-vertical-relative:text" o:gfxdata="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" strokecolor="#4579b8 [3044]">
                 <v:stroke endarrow="open"/>
               </v:shape>
             </w:pict>
@@ -1276,9 +1276,20 @@
           <w:rFonts w:ascii="Times New Roman" w:hAnsi="Times New Roman" w:cs="Times New Roman"/>
           <w:sz w:val="28"/>
           <w:szCs w:val="28"/>
-          <w:lang w:val="en-US"/>
-        </w:rPr>
-      </w:pPr>
+          <w:lang w:val="en-GB"/>
+        </w:rPr>
+      </w:pPr>
+      <w:r>
+        <w:rPr>
+          <w:rFonts w:ascii="Times New Roman" w:hAnsi="Times New Roman" w:cs="Times New Roman"/>
+          <w:sz w:val="28"/>
+          <w:szCs w:val="28"/>
+          <w:lang w:val="en-US"/>
+        </w:rPr>
+        <w:tab/>
+      </w:r>
+      <w:bookmarkStart w:id="0" w:name="_GoBack"/>
+      <w:bookmarkEnd w:id="0"/>
     </w:p>
     <w:p>
       <w:pPr>
@@ -1375,7 +1386,7 @@
           </mc:Choice>
           <mc:Fallback>
             <w:pict>
-              <v:shape w14:anchorId="04E97D55" id="Прямая со стрелкой 12" o:spid="_x0000_s1026" type="#_x0000_t32" style="position:absolute;margin-left:169.5pt;margin-top:.85pt;width:21.3pt;height:134.75pt;flip:x y;z-index:251673600;visibility:visible;mso-wrap-style:square;mso-height-percent:0;mso-wrap-distance-left:9pt;mso-wrap-distance-top:0;mso-wrap-distance-right:9pt;mso-wrap-distance-bottom:0;mso-position-horizontal:absolute;mso-position-horizontal-relative:text;mso-position-vertical:absolute;mso-position-vertical-relative:text;mso-height-percent:0;mso-height-relative:margin" o:gfxdata="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" strokecolor="#4579b8 [3044]">
+              <v:shape w14:anchorId="3A6EF214" id="Прямая со стрелкой 12" o:spid="_x0000_s1026" type="#_x0000_t32" style="position:absolute;margin-left:169.5pt;margin-top:.85pt;width:21.3pt;height:134.75pt;flip:x y;z-index:251673600;visibility:visible;mso-wrap-style:square;mso-height-percent:0;mso-wrap-distance-left:9pt;mso-wrap-distance-top:0;mso-wrap-distance-right:9pt;mso-wrap-distance-bottom:0;mso-position-horizontal:absolute;mso-position-horizontal-relative:text;mso-position-vertical:absolute;mso-position-vertical-relative:text;mso-height-percent:0;mso-height-relative:margin" o:gfxdata="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" strokecolor="#4579b8 [3044]">
                 <v:stroke endarrow="open"/>
               </v:shape>
             </w:pict>
@@ -1451,7 +1462,7 @@
           </mc:Choice>
           <mc:Fallback>
             <w:pict>
-              <v:shape w14:anchorId="7A7F3038" id="Прямая со стрелкой 11" o:spid="_x0000_s1026" type="#_x0000_t32" style="position:absolute;margin-left:89.45pt;margin-top:11.25pt;width:73.15pt;height:121.45pt;flip:y;z-index:251672576;visibility:visible;mso-wrap-style:square;mso-width-percent:0;mso-height-percent:0;mso-wrap-distance-left:9pt;mso-wrap-distance-top:0;mso-wrap-distance-right:9pt;mso-wrap-distance-bottom:0;mso-position-horizontal:absolute;mso-position-horizontal-relative:text;mso-position-vertical:absolute;mso-position-vertical-relative:text;mso-width-percent:0;mso-height-percent:0;mso-width-relative:margin;mso-height-relative:margin" o:gfxdata="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" strokecolor="#4579b8 [3044]">
+              <v:shape w14:anchorId="623D4572" id="Прямая со стрелкой 11" o:spid="_x0000_s1026" type="#_x0000_t32" style="position:absolute;margin-left:89.45pt;margin-top:11.25pt;width:73.15pt;height:121.45pt;flip:y;z-index:251672576;visibility:visible;mso-wrap-style:square;mso-width-percent:0;mso-height-percent:0;mso-wrap-distance-left:9pt;mso-wrap-distance-top:0;mso-wrap-distance-right:9pt;mso-wrap-distance-bottom:0;mso-position-horizontal:absolute;mso-position-horizontal-relative:text;mso-position-vertical:absolute;mso-position-vertical-relative:text;mso-width-percent:0;mso-height-percent:0;mso-width-relative:margin;mso-height-relative:margin" o:gfxdata="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" strokecolor="#4579b8 [3044]">
                 <v:stroke endarrow="open"/>
               </v:shape>
             </w:pict>
@@ -1547,7 +1558,7 @@
           </mc:Choice>
           <mc:Fallback>
             <w:pict>
-              <v:shape w14:anchorId="19CDE0B1" id="Прямая со стрелкой 10" o:spid="_x0000_s1026" type="#_x0000_t32" style="position:absolute;margin-left:89.4pt;margin-top:25pt;width:5.7pt;height:53.55pt;flip:y;z-index:251670528;visibility:visible;mso-wrap-style:square;mso-width-percent:0;mso-height-percent:0;mso-wrap-distance-left:9pt;mso-wrap-distance-top:0;mso-wrap-distance-right:9pt;mso-wrap-distance-bottom:0;mso-position-horizontal:absolute;mso-position-horizontal-relative:text;mso-position-vertical:absolute;mso-position-vertical-relative:text;mso-width-percent:0;mso-height-percent:0;mso-width-relative:margin;mso-height-relative:margin" o:gfxdata="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" strokecolor="#4579b8 [3044]">
+              <v:shape w14:anchorId="122E6BFD" id="Прямая со стрелкой 10" o:spid="_x0000_s1026" type="#_x0000_t32" style="position:absolute;margin-left:89.4pt;margin-top:25pt;width:5.7pt;height:53.55pt;flip:y;z-index:251670528;visibility:visible;mso-wrap-style:square;mso-width-percent:0;mso-height-percent:0;mso-wrap-distance-left:9pt;mso-wrap-distance-top:0;mso-wrap-distance-right:9pt;mso-wrap-distance-bottom:0;mso-position-horizontal:absolute;mso-position-horizontal-relative:text;mso-position-vertical:absolute;mso-position-vertical-relative:text;mso-width-percent:0;mso-height-percent:0;mso-width-relative:margin;mso-height-relative:margin" o:gfxdata="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" strokecolor="#4579b8 [3044]">
                 <v:stroke endarrow="open"/>
               </v:shape>
             </w:pict>
@@ -1617,7 +1628,7 @@
           </mc:Choice>
           <mc:Fallback>
             <w:pict>
-              <v:shape w14:anchorId="23CA3C89" id="Прямая со стрелкой 9" o:spid="_x0000_s1026" type="#_x0000_t32" style="position:absolute;margin-left:23.25pt;margin-top:4.3pt;width:31.1pt;height:65.1pt;flip:y;z-index:251668480;visibility:visible;mso-wrap-style:square;mso-wrap-distance-left:9pt;mso-wrap-distance-top:0;mso-wrap-distance-right:9pt;mso-wrap-distance-bottom:0;mso-position-horizontal:absolute;mso-position-horizontal-relative:text;mso-position-vertical:absolute;mso-position-vertical-relative:text" o:gfxdata="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" strokecolor="#4579b8 [3044]">
+              <v:shape w14:anchorId="4E31AEDE" id="Прямая со стрелкой 9" o:spid="_x0000_s1026" type="#_x0000_t32" style="position:absolute;margin-left:23.25pt;margin-top:4.3pt;width:31.1pt;height:65.1pt;flip:y;z-index:251668480;visibility:visible;mso-wrap-style:square;mso-wrap-distance-left:9pt;mso-wrap-distance-top:0;mso-wrap-distance-right:9pt;mso-wrap-distance-bottom:0;mso-position-horizontal:absolute;mso-position-horizontal-relative:text;mso-position-vertical:absolute;mso-position-vertical-relative:text" o:gfxdata="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" strokecolor="#4579b8 [3044]">
                 <v:stroke endarrow="open"/>
               </v:shape>
             </w:pict>
@@ -1703,7 +1714,7 @@
           </mc:Choice>
           <mc:Fallback>
             <w:pict>
-              <v:shape w14:anchorId="503C66C9" id="Прямая со стрелкой 15" o:spid="_x0000_s1026" type="#_x0000_t32" style="position:absolute;margin-left:325.05pt;margin-top:1.3pt;width:5.7pt;height:46pt;flip:y;z-index:251678720;visibility:visible;mso-wrap-style:square;mso-width-percent:0;mso-height-percent:0;mso-wrap-distance-left:9pt;mso-wrap-distance-top:0;mso-wrap-distance-right:9pt;mso-wrap-distance-bottom:0;mso-position-horizontal:absolute;mso-position-horizontal-relative:text;mso-position-vertical:absolute;mso-position-vertical-relative:text;mso-width-percent:0;mso-height-percent:0;mso-width-relative:margin;mso-height-relative:margin" o:gfxdata="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" strokecolor="#4579b8 [3044]">
+              <v:shape w14:anchorId="06D9D316" id="Прямая со стрелкой 15" o:spid="_x0000_s1026" type="#_x0000_t32" style="position:absolute;margin-left:325.05pt;margin-top:1.3pt;width:5.7pt;height:46pt;flip:y;z-index:251678720;visibility:visible;mso-wrap-style:square;mso-width-percent:0;mso-height-percent:0;mso-wrap-distance-left:9pt;mso-wrap-distance-top:0;mso-wrap-distance-right:9pt;mso-wrap-distance-bottom:0;mso-position-horizontal:absolute;mso-position-horizontal-relative:text;mso-position-vertical:absolute;mso-position-vertical-relative:text;mso-width-percent:0;mso-height-percent:0;mso-width-relative:margin;mso-height-relative:margin" o:gfxdata="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" strokecolor="#4579b8 [3044]">
                 <v:stroke endarrow="open"/>
               </v:shape>
             </w:pict>
@@ -1806,6 +1817,7 @@
           <w:rFonts w:ascii="Times New Roman" w:hAnsi="Times New Roman" w:cs="Times New Roman"/>
           <w:sz w:val="24"/>
           <w:szCs w:val="24"/>
+          <w:lang w:val="en-GB"/>
         </w:rPr>
       </w:pPr>
       <w:r>
@@ -1849,6 +1861,33 @@
             </a:graphic>
           </wp:inline>
         </w:drawing>
+      </w:r>
+      <w:r>
+        <w:rPr>
+          <w:rFonts w:ascii="Times New Roman" w:hAnsi="Times New Roman" w:cs="Times New Roman"/>
+          <w:sz w:val="24"/>
+          <w:szCs w:val="24"/>
+          <w:lang w:val="en-GB"/>
+        </w:rPr>
+        <w:t>2</w:t>
+      </w:r>
+      <w:r>
+        <w:rPr>
+          <w:rFonts w:ascii="Times New Roman" w:hAnsi="Times New Roman" w:cs="Times New Roman"/>
+          <w:sz w:val="24"/>
+          <w:szCs w:val="24"/>
+          <w:lang w:val="en-GB"/>
+        </w:rPr>
+        <w:tab/>
+      </w:r>
+      <w:r>
+        <w:rPr>
+          <w:rFonts w:ascii="Times New Roman" w:hAnsi="Times New Roman" w:cs="Times New Roman"/>
+          <w:sz w:val="24"/>
+          <w:szCs w:val="24"/>
+          <w:lang w:val="en-GB"/>
+        </w:rPr>
+        <w:tab/>
       </w:r>
     </w:p>
     <w:p>
@@ -3369,37 +3408,39 @@
           <w:sz w:val="19"/>
           <w:szCs w:val="19"/>
           <w:highlight w:val="white"/>
-        </w:rPr>
-      </w:pPr>
-      <w:r>
-        <w:rPr>
-          <w:rFonts w:ascii="Consolas" w:hAnsi="Consolas" w:cs="Consolas"/>
-          <w:color w:val="000000"/>
-          <w:sz w:val="19"/>
-          <w:szCs w:val="19"/>
-          <w:highlight w:val="white"/>
-          <w:lang w:val="en-US"/>
-        </w:rPr>
-        <w:tab/>
-      </w:r>
-      <w:r>
-        <w:rPr>
-          <w:rFonts w:ascii="Consolas" w:hAnsi="Consolas" w:cs="Consolas"/>
-          <w:color w:val="000000"/>
-          <w:sz w:val="19"/>
-          <w:szCs w:val="19"/>
-          <w:highlight w:val="white"/>
-          <w:lang w:val="en-US"/>
-        </w:rPr>
-        <w:tab/>
-      </w:r>
-      <w:r>
-        <w:rPr>
-          <w:rFonts w:ascii="Consolas" w:hAnsi="Consolas" w:cs="Consolas"/>
-          <w:color w:val="000000"/>
-          <w:sz w:val="19"/>
-          <w:szCs w:val="19"/>
-          <w:highlight w:val="white"/>
+          <w:lang w:val="en-GB"/>
+        </w:rPr>
+      </w:pPr>
+      <w:r>
+        <w:rPr>
+          <w:rFonts w:ascii="Consolas" w:hAnsi="Consolas" w:cs="Consolas"/>
+          <w:color w:val="000000"/>
+          <w:sz w:val="19"/>
+          <w:szCs w:val="19"/>
+          <w:highlight w:val="white"/>
+          <w:lang w:val="en-US"/>
+        </w:rPr>
+        <w:tab/>
+      </w:r>
+      <w:r>
+        <w:rPr>
+          <w:rFonts w:ascii="Consolas" w:hAnsi="Consolas" w:cs="Consolas"/>
+          <w:color w:val="000000"/>
+          <w:sz w:val="19"/>
+          <w:szCs w:val="19"/>
+          <w:highlight w:val="white"/>
+          <w:lang w:val="en-US"/>
+        </w:rPr>
+        <w:tab/>
+      </w:r>
+      <w:r>
+        <w:rPr>
+          <w:rFonts w:ascii="Consolas" w:hAnsi="Consolas" w:cs="Consolas"/>
+          <w:color w:val="000000"/>
+          <w:sz w:val="19"/>
+          <w:szCs w:val="19"/>
+          <w:highlight w:val="white"/>
+          <w:lang w:val="en-GB"/>
         </w:rPr>
         <w:t>{</w:t>
       </w:r>
@@ -3426,26 +3467,29 @@
           <w:sz w:val="19"/>
           <w:szCs w:val="19"/>
           <w:highlight w:val="white"/>
-        </w:rPr>
-        <w:tab/>
-      </w:r>
-      <w:r>
-        <w:rPr>
-          <w:rFonts w:ascii="Consolas" w:hAnsi="Consolas" w:cs="Consolas"/>
-          <w:color w:val="000000"/>
-          <w:sz w:val="19"/>
-          <w:szCs w:val="19"/>
-          <w:highlight w:val="white"/>
-        </w:rPr>
-        <w:tab/>
-      </w:r>
-      <w:r>
-        <w:rPr>
-          <w:rFonts w:ascii="Consolas" w:hAnsi="Consolas" w:cs="Consolas"/>
-          <w:color w:val="000000"/>
-          <w:sz w:val="19"/>
-          <w:szCs w:val="19"/>
-          <w:highlight w:val="white"/>
+          <w:lang w:val="en-GB"/>
+        </w:rPr>
+        <w:tab/>
+      </w:r>
+      <w:r>
+        <w:rPr>
+          <w:rFonts w:ascii="Consolas" w:hAnsi="Consolas" w:cs="Consolas"/>
+          <w:color w:val="000000"/>
+          <w:sz w:val="19"/>
+          <w:szCs w:val="19"/>
+          <w:highlight w:val="white"/>
+          <w:lang w:val="en-GB"/>
+        </w:rPr>
+        <w:tab/>
+      </w:r>
+      <w:r>
+        <w:rPr>
+          <w:rFonts w:ascii="Consolas" w:hAnsi="Consolas" w:cs="Consolas"/>
+          <w:color w:val="000000"/>
+          <w:sz w:val="19"/>
+          <w:szCs w:val="19"/>
+          <w:highlight w:val="white"/>
+          <w:lang w:val="en-GB"/>
         </w:rPr>
         <w:tab/>
       </w:r>
@@ -5633,30 +5677,38 @@
           <w:sz w:val="19"/>
           <w:szCs w:val="19"/>
           <w:highlight w:val="white"/>
-          <w:lang w:val="en-US"/>
-        </w:rPr>
-      </w:pPr>
-      <w:r>
-        <w:rPr>
-          <w:rFonts w:ascii="Consolas" w:hAnsi="Consolas" w:cs="Consolas"/>
-          <w:color w:val="000000"/>
-          <w:sz w:val="19"/>
-          <w:szCs w:val="19"/>
-          <w:highlight w:val="white"/>
-          <w:lang w:val="en-US"/>
-        </w:rPr>
-        <w:tab/>
-      </w:r>
-      <w:r>
-        <w:rPr>
-          <w:rFonts w:ascii="Consolas" w:hAnsi="Consolas" w:cs="Consolas"/>
-          <w:color w:val="000000"/>
-          <w:sz w:val="19"/>
-          <w:szCs w:val="19"/>
-          <w:highlight w:val="white"/>
-          <w:lang w:val="en-US"/>
-        </w:rPr>
-        <w:tab/>
+        </w:rPr>
+      </w:pPr>
+      <w:r>
+        <w:rPr>
+          <w:rFonts w:ascii="Consolas" w:hAnsi="Consolas" w:cs="Consolas"/>
+          <w:color w:val="000000"/>
+          <w:sz w:val="19"/>
+          <w:szCs w:val="19"/>
+          <w:highlight w:val="white"/>
+          <w:lang w:val="en-US"/>
+        </w:rPr>
+        <w:tab/>
+      </w:r>
+      <w:r>
+        <w:rPr>
+          <w:rFonts w:ascii="Consolas" w:hAnsi="Consolas" w:cs="Consolas"/>
+          <w:color w:val="000000"/>
+          <w:sz w:val="19"/>
+          <w:szCs w:val="19"/>
+          <w:highlight w:val="white"/>
+          <w:lang w:val="en-US"/>
+        </w:rPr>
+        <w:tab/>
+      </w:r>
+      <w:r>
+        <w:rPr>
+          <w:rFonts w:ascii="Consolas" w:hAnsi="Consolas" w:cs="Consolas"/>
+          <w:color w:val="000000"/>
+          <w:sz w:val="19"/>
+          <w:szCs w:val="19"/>
+          <w:highlight w:val="white"/>
+        </w:rPr>
         <w:t>{</w:t>
       </w:r>
     </w:p>
@@ -5672,39 +5724,35 @@
           <w:sz w:val="19"/>
           <w:szCs w:val="19"/>
           <w:highlight w:val="white"/>
-          <w:lang w:val="en-US"/>
-        </w:rPr>
-      </w:pPr>
-      <w:r>
-        <w:rPr>
-          <w:rFonts w:ascii="Consolas" w:hAnsi="Consolas" w:cs="Consolas"/>
-          <w:color w:val="000000"/>
-          <w:sz w:val="19"/>
-          <w:szCs w:val="19"/>
-          <w:highlight w:val="white"/>
-          <w:lang w:val="en-US"/>
-        </w:rPr>
-        <w:tab/>
-      </w:r>
-      <w:r>
-        <w:rPr>
-          <w:rFonts w:ascii="Consolas" w:hAnsi="Consolas" w:cs="Consolas"/>
-          <w:color w:val="000000"/>
-          <w:sz w:val="19"/>
-          <w:szCs w:val="19"/>
-          <w:highlight w:val="white"/>
-          <w:lang w:val="en-US"/>
-        </w:rPr>
-        <w:tab/>
-      </w:r>
-      <w:r>
-        <w:rPr>
-          <w:rFonts w:ascii="Consolas" w:hAnsi="Consolas" w:cs="Consolas"/>
-          <w:color w:val="000000"/>
-          <w:sz w:val="19"/>
-          <w:szCs w:val="19"/>
-          <w:highlight w:val="white"/>
-          <w:lang w:val="en-US"/>
+        </w:rPr>
+      </w:pPr>
+      <w:r>
+        <w:rPr>
+          <w:rFonts w:ascii="Consolas" w:hAnsi="Consolas" w:cs="Consolas"/>
+          <w:color w:val="000000"/>
+          <w:sz w:val="19"/>
+          <w:szCs w:val="19"/>
+          <w:highlight w:val="white"/>
+        </w:rPr>
+        <w:tab/>
+      </w:r>
+      <w:r>
+        <w:rPr>
+          <w:rFonts w:ascii="Consolas" w:hAnsi="Consolas" w:cs="Consolas"/>
+          <w:color w:val="000000"/>
+          <w:sz w:val="19"/>
+          <w:szCs w:val="19"/>
+          <w:highlight w:val="white"/>
+        </w:rPr>
+        <w:tab/>
+      </w:r>
+      <w:r>
+        <w:rPr>
+          <w:rFonts w:ascii="Consolas" w:hAnsi="Consolas" w:cs="Consolas"/>
+          <w:color w:val="000000"/>
+          <w:sz w:val="19"/>
+          <w:szCs w:val="19"/>
+          <w:highlight w:val="white"/>
         </w:rPr>
         <w:tab/>
       </w:r>
@@ -5726,9 +5774,29 @@
           <w:sz w:val="19"/>
           <w:szCs w:val="19"/>
           <w:highlight w:val="white"/>
-          <w:lang w:val="en-US"/>
-        </w:rPr>
-        <w:t>.Exit();</w:t>
+        </w:rPr>
+        <w:t>.</w:t>
+      </w:r>
+      <w:r>
+        <w:rPr>
+          <w:rFonts w:ascii="Consolas" w:hAnsi="Consolas" w:cs="Consolas"/>
+          <w:color w:val="000000"/>
+          <w:sz w:val="19"/>
+          <w:szCs w:val="19"/>
+          <w:highlight w:val="white"/>
+          <w:lang w:val="en-US"/>
+        </w:rPr>
+        <w:t>Exit</w:t>
+      </w:r>
+      <w:r>
+        <w:rPr>
+          <w:rFonts w:ascii="Consolas" w:hAnsi="Consolas" w:cs="Consolas"/>
+          <w:color w:val="000000"/>
+          <w:sz w:val="19"/>
+          <w:szCs w:val="19"/>
+          <w:highlight w:val="white"/>
+        </w:rPr>
+        <w:t>();</w:t>
       </w:r>
     </w:p>
     <w:p>
@@ -5743,28 +5811,25 @@
           <w:sz w:val="19"/>
           <w:szCs w:val="19"/>
           <w:highlight w:val="white"/>
-          <w:lang w:val="en-US"/>
-        </w:rPr>
-      </w:pPr>
-      <w:r>
-        <w:rPr>
-          <w:rFonts w:ascii="Consolas" w:hAnsi="Consolas" w:cs="Consolas"/>
-          <w:color w:val="000000"/>
-          <w:sz w:val="19"/>
-          <w:szCs w:val="19"/>
-          <w:highlight w:val="white"/>
-          <w:lang w:val="en-US"/>
-        </w:rPr>
-        <w:tab/>
-      </w:r>
-      <w:r>
-        <w:rPr>
-          <w:rFonts w:ascii="Consolas" w:hAnsi="Consolas" w:cs="Consolas"/>
-          <w:color w:val="000000"/>
-          <w:sz w:val="19"/>
-          <w:szCs w:val="19"/>
-          <w:highlight w:val="white"/>
-          <w:lang w:val="en-US"/>
+        </w:rPr>
+      </w:pPr>
+      <w:r>
+        <w:rPr>
+          <w:rFonts w:ascii="Consolas" w:hAnsi="Consolas" w:cs="Consolas"/>
+          <w:color w:val="000000"/>
+          <w:sz w:val="19"/>
+          <w:szCs w:val="19"/>
+          <w:highlight w:val="white"/>
+        </w:rPr>
+        <w:tab/>
+      </w:r>
+      <w:r>
+        <w:rPr>
+          <w:rFonts w:ascii="Consolas" w:hAnsi="Consolas" w:cs="Consolas"/>
+          <w:color w:val="000000"/>
+          <w:sz w:val="19"/>
+          <w:szCs w:val="19"/>
+          <w:highlight w:val="white"/>
         </w:rPr>
         <w:tab/>
         <w:t>}</w:t>
@@ -5776,7 +5841,6 @@
           <w:rFonts w:ascii="Times New Roman" w:hAnsi="Times New Roman" w:cs="Times New Roman"/>
           <w:sz w:val="24"/>
           <w:szCs w:val="24"/>
-          <w:lang w:val="en-US"/>
         </w:rPr>
       </w:pPr>
     </w:p>
@@ -11262,6 +11326,7 @@
           <w:rFonts w:ascii="Times New Roman" w:hAnsi="Times New Roman" w:cs="Times New Roman"/>
           <w:sz w:val="24"/>
           <w:szCs w:val="24"/>
+          <w:lang w:val="en-US"/>
         </w:rPr>
       </w:pPr>
       <w:r>
@@ -11346,6 +11411,7 @@
           <w:b/>
           <w:sz w:val="24"/>
           <w:szCs w:val="24"/>
+          <w:lang w:val="en-US"/>
         </w:rPr>
         <w:t xml:space="preserve">5.4. </w:t>
       </w:r>
@@ -11362,6 +11428,7 @@
           <w:rFonts w:ascii="Times New Roman" w:hAnsi="Times New Roman" w:cs="Times New Roman"/>
           <w:sz w:val="24"/>
           <w:szCs w:val="24"/>
+          <w:lang w:val="en-US"/>
         </w:rPr>
         <w:t xml:space="preserve"> </w:t>
       </w:r>
@@ -11378,6 +11445,7 @@
           <w:rFonts w:ascii="Times New Roman" w:hAnsi="Times New Roman" w:cs="Times New Roman"/>
           <w:sz w:val="24"/>
           <w:szCs w:val="24"/>
+          <w:lang w:val="en-US"/>
         </w:rPr>
         <w:t xml:space="preserve"> </w:t>
       </w:r>
@@ -11394,6 +11462,7 @@
           <w:rFonts w:ascii="Times New Roman" w:hAnsi="Times New Roman" w:cs="Times New Roman"/>
           <w:sz w:val="24"/>
           <w:szCs w:val="24"/>
+          <w:lang w:val="en-US"/>
         </w:rPr>
         <w:t xml:space="preserve"> </w:t>
       </w:r>
@@ -11410,6 +11479,7 @@
           <w:rFonts w:ascii="Times New Roman" w:hAnsi="Times New Roman" w:cs="Times New Roman"/>
           <w:sz w:val="24"/>
           <w:szCs w:val="24"/>
+          <w:lang w:val="en-US"/>
         </w:rPr>
         <w:t xml:space="preserve"> </w:t>
       </w:r>
@@ -11426,6 +11496,7 @@
           <w:rFonts w:ascii="Times New Roman" w:hAnsi="Times New Roman" w:cs="Times New Roman"/>
           <w:sz w:val="24"/>
           <w:szCs w:val="24"/>
+          <w:lang w:val="en-US"/>
         </w:rPr>
         <w:t xml:space="preserve">1(2) </w:t>
       </w:r>
@@ -11442,6 +11513,7 @@
           <w:rFonts w:ascii="Times New Roman" w:hAnsi="Times New Roman" w:cs="Times New Roman"/>
           <w:sz w:val="24"/>
           <w:szCs w:val="24"/>
+          <w:lang w:val="en-US"/>
         </w:rPr>
         <w:t xml:space="preserve"> </w:t>
       </w:r>
@@ -11458,6 +11530,7 @@
           <w:rFonts w:ascii="Times New Roman" w:hAnsi="Times New Roman" w:cs="Times New Roman"/>
           <w:sz w:val="24"/>
           <w:szCs w:val="24"/>
+          <w:lang w:val="en-US"/>
         </w:rPr>
         <w:t xml:space="preserve"> </w:t>
       </w:r>
@@ -11474,6 +11547,7 @@
           <w:rFonts w:ascii="Times New Roman" w:hAnsi="Times New Roman" w:cs="Times New Roman"/>
           <w:sz w:val="24"/>
           <w:szCs w:val="24"/>
+          <w:lang w:val="en-US"/>
         </w:rPr>
         <w:t xml:space="preserve"> </w:t>
       </w:r>
@@ -11490,6 +11564,7 @@
           <w:rFonts w:ascii="Times New Roman" w:hAnsi="Times New Roman" w:cs="Times New Roman"/>
           <w:sz w:val="24"/>
           <w:szCs w:val="24"/>
+          <w:lang w:val="en-US"/>
         </w:rPr>
         <w:t xml:space="preserve"> </w:t>
       </w:r>
@@ -11506,6 +11581,7 @@
           <w:rFonts w:ascii="Times New Roman" w:hAnsi="Times New Roman" w:cs="Times New Roman"/>
           <w:sz w:val="24"/>
           <w:szCs w:val="24"/>
+          <w:lang w:val="en-US"/>
         </w:rPr>
         <w:t xml:space="preserve">. </w:t>
       </w:r>
@@ -18765,8 +18841,6 @@
           <w:szCs w:val="24"/>
         </w:rPr>
       </w:pPr>
-      <w:bookmarkStart w:id="0" w:name="_GoBack"/>
-      <w:bookmarkEnd w:id="0"/>
     </w:p>
     <w:p>
       <w:pPr>
@@ -20928,7 +21002,7 @@
           </mc:Choice>
           <mc:Fallback>
             <w:pict>
-              <v:line w14:anchorId="2B458890" id="Прямая соединительная линия 50" o:spid="_x0000_s1026" style="position:absolute;flip:x y;z-index:251704320;visibility:visible;mso-wrap-style:square;mso-width-percent:0;mso-height-percent:0;mso-wrap-distance-left:9pt;mso-wrap-distance-top:0;mso-wrap-distance-right:9pt;mso-wrap-distance-bottom:0;mso-position-horizontal:absolute;mso-position-horizontal-relative:text;mso-position-vertical:absolute;mso-position-vertical-relative:text;mso-width-percent:0;mso-height-percent:0;mso-width-relative:page;mso-height-relative:page" from="65.75pt,138.05pt" to="298.2pt,169.45pt" o:gfxdata="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">
+              <v:line w14:anchorId="3E12072F" id="Прямая соединительная линия 50" o:spid="_x0000_s1026" style="position:absolute;flip:x y;z-index:251704320;visibility:visible;mso-wrap-style:square;mso-width-percent:0;mso-height-percent:0;mso-wrap-distance-left:9pt;mso-wrap-distance-top:0;mso-wrap-distance-right:9pt;mso-wrap-distance-bottom:0;mso-position-horizontal:absolute;mso-position-horizontal-relative:text;mso-position-vertical:absolute;mso-position-vertical-relative:text;mso-width-percent:0;mso-height-percent:0;mso-width-relative:page;mso-height-relative:page" from="65.75pt,138.05pt" to="298.2pt,169.45pt" o:gfxdata="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">
                 <v:stroke endarrow="block"/>
               </v:line>
             </w:pict>
@@ -21128,7 +21202,7 @@
           </mc:Choice>
           <mc:Fallback>
             <w:pict>
-              <v:line w14:anchorId="0531CB78" id="Прямая соединительная линия 55" o:spid="_x0000_s1026" style="position:absolute;flip:x;z-index:251706368;visibility:visible;mso-wrap-style:square;mso-width-percent:0;mso-height-percent:0;mso-wrap-distance-left:9pt;mso-wrap-distance-top:0;mso-wrap-distance-right:9pt;mso-wrap-distance-bottom:0;mso-position-horizontal:absolute;mso-position-horizontal-relative:text;mso-position-vertical:absolute;mso-position-vertical-relative:text;mso-width-percent:0;mso-height-percent:0;mso-width-relative:page;mso-height-relative:page" from="173.7pt,120.55pt" to="298.15pt,120.55pt" o:gfxdata="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">
+              <v:line w14:anchorId="58236B28" id="Прямая соединительная линия 55" o:spid="_x0000_s1026" style="position:absolute;flip:x;z-index:251706368;visibility:visible;mso-wrap-style:square;mso-width-percent:0;mso-height-percent:0;mso-wrap-distance-left:9pt;mso-wrap-distance-top:0;mso-wrap-distance-right:9pt;mso-wrap-distance-bottom:0;mso-position-horizontal:absolute;mso-position-horizontal-relative:text;mso-position-vertical:absolute;mso-position-vertical-relative:text;mso-width-percent:0;mso-height-percent:0;mso-width-relative:page;mso-height-relative:page" from="173.7pt,120.55pt" to="298.15pt,120.55pt" o:gfxdata="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">
                 <v:stroke endarrow="block"/>
               </v:line>
             </w:pict>
@@ -21443,7 +21517,7 @@
           </mc:Choice>
           <mc:Fallback>
             <w:pict>
-              <v:line w14:anchorId="0F40E013" id="Прямая соединительная линия 52" o:spid="_x0000_s1026" style="position:absolute;flip:x;z-index:251702272;visibility:visible;mso-wrap-style:square;mso-width-percent:0;mso-height-percent:0;mso-wrap-distance-left:9pt;mso-wrap-distance-top:0;mso-wrap-distance-right:9pt;mso-wrap-distance-bottom:0;mso-position-horizontal:absolute;mso-position-horizontal-relative:text;mso-position-vertical:absolute;mso-position-vertical-relative:text;mso-width-percent:0;mso-height-percent:0;mso-width-relative:page;mso-height-relative:page" from="65.75pt,87.3pt" to="297.35pt,87.3pt" o:gfxdata="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">
+              <v:line w14:anchorId="07D8C895" id="Прямая соединительная линия 52" o:spid="_x0000_s1026" style="position:absolute;flip:x;z-index:251702272;visibility:visible;mso-wrap-style:square;mso-width-percent:0;mso-height-percent:0;mso-wrap-distance-left:9pt;mso-wrap-distance-top:0;mso-wrap-distance-right:9pt;mso-wrap-distance-bottom:0;mso-position-horizontal:absolute;mso-position-horizontal-relative:text;mso-position-vertical:absolute;mso-position-vertical-relative:text;mso-width-percent:0;mso-height-percent:0;mso-width-relative:page;mso-height-relative:page" from="65.75pt,87.3pt" to="297.35pt,87.3pt" o:gfxdata="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">
                 <v:stroke endarrow="block"/>
               </v:line>
             </w:pict>
@@ -21641,7 +21715,7 @@
           </mc:Choice>
           <mc:Fallback>
             <w:pict>
-              <v:line w14:anchorId="56A93B81" id="Прямая соединительная линия 49" o:spid="_x0000_s1026" style="position:absolute;flip:x;z-index:251700224;visibility:visible;mso-wrap-style:square;mso-width-percent:0;mso-height-percent:0;mso-wrap-distance-left:9pt;mso-wrap-distance-top:0;mso-wrap-distance-right:9pt;mso-wrap-distance-bottom:0;mso-position-horizontal:absolute;mso-position-horizontal-relative:text;mso-position-vertical:absolute;mso-position-vertical-relative:text;mso-width-percent:0;mso-height-percent:0;mso-width-relative:page;mso-height-relative:page" from="73.35pt,52pt" to="298.35pt,52pt" o:gfxdata="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">
+              <v:line w14:anchorId="57E914E7" id="Прямая соединительная линия 49" o:spid="_x0000_s1026" style="position:absolute;flip:x;z-index:251700224;visibility:visible;mso-wrap-style:square;mso-width-percent:0;mso-height-percent:0;mso-wrap-distance-left:9pt;mso-wrap-distance-top:0;mso-wrap-distance-right:9pt;mso-wrap-distance-bottom:0;mso-position-horizontal:absolute;mso-position-horizontal-relative:text;mso-position-vertical:absolute;mso-position-vertical-relative:text;mso-width-percent:0;mso-height-percent:0;mso-width-relative:page;mso-height-relative:page" from="73.35pt,52pt" to="298.35pt,52pt" o:gfxdata="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">
                 <v:stroke endarrow="block"/>
               </v:line>
             </w:pict>
@@ -21853,7 +21927,7 @@
           </mc:Choice>
           <mc:Fallback>
             <w:pict>
-              <v:line w14:anchorId="039D5612" id="Прямая соединительная линия 46" o:spid="_x0000_s1026" style="position:absolute;flip:x;z-index:251698176;visibility:visible;mso-wrap-style:square;mso-width-percent:0;mso-height-percent:0;mso-wrap-distance-left:9pt;mso-wrap-distance-top:0;mso-wrap-distance-right:9pt;mso-wrap-distance-bottom:0;mso-position-horizontal:absolute;mso-position-horizontal-relative:text;mso-position-vertical:absolute;mso-position-vertical-relative:text;mso-width-percent:0;mso-height-percent:0;mso-width-relative:page;mso-height-relative:page" from="117.9pt,30.85pt" to="297.9pt,30.85pt" o:gfxdata="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">
+              <v:line w14:anchorId="13C8B18D" id="Прямая соединительная линия 46" o:spid="_x0000_s1026" style="position:absolute;flip:x;z-index:251698176;visibility:visible;mso-wrap-style:square;mso-width-percent:0;mso-height-percent:0;mso-wrap-distance-left:9pt;mso-wrap-distance-top:0;mso-wrap-distance-right:9pt;mso-wrap-distance-bottom:0;mso-position-horizontal:absolute;mso-position-horizontal-relative:text;mso-position-vertical:absolute;mso-position-vertical-relative:text;mso-width-percent:0;mso-height-percent:0;mso-width-relative:page;mso-height-relative:page" from="117.9pt,30.85pt" to="297.9pt,30.85pt" o:gfxdata="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">
                 <v:stroke endarrow="block"/>
               </v:line>
             </w:pict>
@@ -29371,7 +29445,7 @@
           </mc:Choice>
           <mc:Fallback>
             <w:pict>
-              <v:line w14:anchorId="75D4FA23" id="Прямая соединительная линия 40" o:spid="_x0000_s1026" style="position:absolute;z-index:251744256;visibility:visible;mso-wrap-style:square;mso-wrap-distance-left:9pt;mso-wrap-distance-top:0;mso-wrap-distance-right:9pt;mso-wrap-distance-bottom:0;mso-position-horizontal:absolute;mso-position-horizontal-relative:text;mso-position-vertical:absolute;mso-position-vertical-relative:text" from="93.7pt,19.1pt" to="166.95pt,45.65pt" o:gfxdata="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" strokecolor="black [3040]"/>
+              <v:line w14:anchorId="50A2C767" id="Прямая соединительная линия 40" o:spid="_x0000_s1026" style="position:absolute;z-index:251744256;visibility:visible;mso-wrap-style:square;mso-wrap-distance-left:9pt;mso-wrap-distance-top:0;mso-wrap-distance-right:9pt;mso-wrap-distance-bottom:0;mso-position-horizontal:absolute;mso-position-horizontal-relative:text;mso-position-vertical:absolute;mso-position-vertical-relative:text" from="93.7pt,19.1pt" to="166.95pt,45.65pt" o:gfxdata="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" strokecolor="black [3040]"/>
             </w:pict>
           </mc:Fallback>
         </mc:AlternateContent>
@@ -29436,7 +29510,7 @@
           </mc:Choice>
           <mc:Fallback>
             <w:pict>
-              <v:line w14:anchorId="395BAF38" id="Прямая соединительная линия 39" o:spid="_x0000_s1026" style="position:absolute;z-index:251743232;visibility:visible;mso-wrap-style:square;mso-height-percent:0;mso-wrap-distance-left:9pt;mso-wrap-distance-top:0;mso-wrap-distance-right:9pt;mso-wrap-distance-bottom:0;mso-position-horizontal:absolute;mso-position-horizontal-relative:text;mso-position-vertical:absolute;mso-position-vertical-relative:text;mso-height-percent:0;mso-height-relative:margin" from="67.1pt,19.1pt" to="71.15pt,53.1pt" o:gfxdata="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" strokecolor="black [3040]"/>
+              <v:line w14:anchorId="043421AB" id="Прямая соединительная линия 39" o:spid="_x0000_s1026" style="position:absolute;z-index:251743232;visibility:visible;mso-wrap-style:square;mso-height-percent:0;mso-wrap-distance-left:9pt;mso-wrap-distance-top:0;mso-wrap-distance-right:9pt;mso-wrap-distance-bottom:0;mso-position-horizontal:absolute;mso-position-horizontal-relative:text;mso-position-vertical:absolute;mso-position-vertical-relative:text;mso-height-percent:0;mso-height-relative:margin" from="67.1pt,19.1pt" to="71.15pt,53.1pt" o:gfxdata="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" strokecolor="black [3040]"/>
             </w:pict>
           </mc:Fallback>
         </mc:AlternateContent>
@@ -29634,7 +29708,7 @@
           </mc:Choice>
           <mc:Fallback>
             <w:pict>
-              <v:line w14:anchorId="17DF0B51" id="Прямая соединительная линия 37" o:spid="_x0000_s1026" style="position:absolute;flip:x y;z-index:251741184;visibility:visible;mso-wrap-style:square;mso-wrap-distance-left:9pt;mso-wrap-distance-top:0;mso-wrap-distance-right:9pt;mso-wrap-distance-bottom:0;mso-position-horizontal:absolute;mso-position-horizontal-relative:text;mso-position-vertical:absolute;mso-position-vertical-relative:text" from="178.5pt,135.55pt" to="192.1pt,163.4pt" o:gfxdata="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" strokecolor="black [3040]"/>
+              <v:line w14:anchorId="01AF9AD2" id="Прямая соединительная линия 37" o:spid="_x0000_s1026" style="position:absolute;flip:x y;z-index:251741184;visibility:visible;mso-wrap-style:square;mso-wrap-distance-left:9pt;mso-wrap-distance-top:0;mso-wrap-distance-right:9pt;mso-wrap-distance-bottom:0;mso-position-horizontal:absolute;mso-position-horizontal-relative:text;mso-position-vertical:absolute;mso-position-vertical-relative:text" from="178.5pt,135.55pt" to="192.1pt,163.4pt" o:gfxdata="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" strokecolor="black [3040]"/>
             </w:pict>
           </mc:Fallback>
         </mc:AlternateContent>
@@ -29827,7 +29901,7 @@
           </mc:Choice>
           <mc:Fallback>
             <w:pict>
-              <v:line w14:anchorId="4F8E24B8" id="Прямая соединительная линия 35" o:spid="_x0000_s1026" style="position:absolute;flip:y;z-index:251739136;visibility:visible;mso-wrap-style:square;mso-width-percent:0;mso-height-percent:0;mso-wrap-distance-left:9pt;mso-wrap-distance-top:0;mso-wrap-distance-right:9pt;mso-wrap-distance-bottom:0;mso-position-horizontal:absolute;mso-position-horizontal-relative:text;mso-position-vertical:absolute;mso-position-vertical-relative:text;mso-width-percent:0;mso-height-percent:0;mso-width-relative:margin;mso-height-relative:margin" from="-13.75pt,123.4pt" to="9.35pt,163.45pt" o:gfxdata="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" strokecolor="black [3040]"/>
+              <v:line w14:anchorId="6CD6CF6F" id="Прямая соединительная линия 35" o:spid="_x0000_s1026" style="position:absolute;flip:y;z-index:251739136;visibility:visible;mso-wrap-style:square;mso-width-percent:0;mso-height-percent:0;mso-wrap-distance-left:9pt;mso-wrap-distance-top:0;mso-wrap-distance-right:9pt;mso-wrap-distance-bottom:0;mso-position-horizontal:absolute;mso-position-horizontal-relative:text;mso-position-vertical:absolute;mso-position-vertical-relative:text;mso-width-percent:0;mso-height-percent:0;mso-width-relative:margin;mso-height-relative:margin" from="-13.75pt,123.4pt" to="9.35pt,163.45pt" o:gfxdata="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" strokecolor="black [3040]"/>
             </w:pict>
           </mc:Fallback>
         </mc:AlternateContent>
@@ -30032,7 +30106,7 @@
           </mc:Choice>
           <mc:Fallback>
             <w:pict>
-              <v:line w14:anchorId="3147B851" id="Прямая соединительная линия 104" o:spid="_x0000_s1026" style="position:absolute;flip:x y;z-index:251725824;visibility:visible;mso-wrap-style:square;mso-width-percent:0;mso-height-percent:0;mso-wrap-distance-left:9pt;mso-wrap-distance-top:0;mso-wrap-distance-right:9pt;mso-wrap-distance-bottom:0;mso-position-horizontal:absolute;mso-position-horizontal-relative:text;mso-position-vertical:absolute;mso-position-vertical-relative:text;mso-width-percent:0;mso-height-percent:0;mso-width-relative:page;mso-height-relative:page" from="66.95pt,154.65pt" to="93.55pt,177.7pt" o:gfxdata="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" o:allowincell="f"/>
+              <v:line w14:anchorId="74FC34BD" id="Прямая соединительная линия 104" o:spid="_x0000_s1026" style="position:absolute;flip:x y;z-index:251725824;visibility:visible;mso-wrap-style:square;mso-width-percent:0;mso-height-percent:0;mso-wrap-distance-left:9pt;mso-wrap-distance-top:0;mso-wrap-distance-right:9pt;mso-wrap-distance-bottom:0;mso-position-horizontal:absolute;mso-position-horizontal-relative:text;mso-position-vertical:absolute;mso-position-vertical-relative:text;mso-width-percent:0;mso-height-percent:0;mso-width-relative:page;mso-height-relative:page" from="66.95pt,154.65pt" to="93.55pt,177.7pt" o:gfxdata="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" o:allowincell="f"/>
             </w:pict>
           </mc:Fallback>
         </mc:AlternateContent>
@@ -30338,7 +30412,7 @@
           </mc:Choice>
           <mc:Fallback>
             <w:pict>
-              <v:line w14:anchorId="6D3F2931" id="Прямая соединительная линия 103" o:spid="_x0000_s1026" style="position:absolute;flip:y;z-index:251723776;visibility:visible;mso-wrap-style:square;mso-width-percent:0;mso-height-percent:0;mso-wrap-distance-left:9pt;mso-wrap-distance-top:0;mso-wrap-distance-right:9pt;mso-wrap-distance-bottom:0;mso-position-horizontal:absolute;mso-position-horizontal-relative:text;mso-position-vertical:absolute;mso-position-vertical-relative:text;mso-width-percent:0;mso-height-percent:0;mso-width-relative:page;mso-height-relative:page" from="219.25pt,105.5pt" to="387.45pt,135.35pt" o:gfxdata="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" o:allowincell="f"/>
+              <v:line w14:anchorId="14ECC747" id="Прямая соединительная линия 103" o:spid="_x0000_s1026" style="position:absolute;flip:y;z-index:251723776;visibility:visible;mso-wrap-style:square;mso-width-percent:0;mso-height-percent:0;mso-wrap-distance-left:9pt;mso-wrap-distance-top:0;mso-wrap-distance-right:9pt;mso-wrap-distance-bottom:0;mso-position-horizontal:absolute;mso-position-horizontal-relative:text;mso-position-vertical:absolute;mso-position-vertical-relative:text;mso-width-percent:0;mso-height-percent:0;mso-width-relative:page;mso-height-relative:page" from="219.25pt,105.5pt" to="387.45pt,135.35pt" o:gfxdata="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" o:allowincell="f"/>
             </w:pict>
           </mc:Fallback>
         </mc:AlternateContent>
@@ -30548,7 +30622,7 @@
           </mc:Choice>
           <mc:Fallback>
             <w:pict>
-              <v:line w14:anchorId="73761BDE" id="Прямая соединительная линия 94" o:spid="_x0000_s1026" style="position:absolute;flip:y;z-index:251713536;visibility:visible;mso-wrap-style:square;mso-width-percent:0;mso-height-percent:0;mso-wrap-distance-left:9pt;mso-wrap-distance-top:0;mso-wrap-distance-right:9pt;mso-wrap-distance-bottom:0;mso-position-horizontal:absolute;mso-position-horizontal-relative:text;mso-position-vertical:absolute;mso-position-vertical-relative:text;mso-width-percent:0;mso-height-percent:0;mso-width-relative:page;mso-height-relative:page" from="116.65pt,69.5pt" to="387.55pt,123.15pt" o:gfxdata="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" o:allowincell="f"/>
+              <v:line w14:anchorId="61DED620" id="Прямая соединительная линия 94" o:spid="_x0000_s1026" style="position:absolute;flip:y;z-index:251713536;visibility:visible;mso-wrap-style:square;mso-width-percent:0;mso-height-percent:0;mso-wrap-distance-left:9pt;mso-wrap-distance-top:0;mso-wrap-distance-right:9pt;mso-wrap-distance-bottom:0;mso-position-horizontal:absolute;mso-position-horizontal-relative:text;mso-position-vertical:absolute;mso-position-vertical-relative:text;mso-width-percent:0;mso-height-percent:0;mso-width-relative:page;mso-height-relative:page" from="116.65pt,69.5pt" to="387.55pt,123.15pt" o:gfxdata="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" o:allowincell="f"/>
             </w:pict>
           </mc:Fallback>
         </mc:AlternateContent>
@@ -30758,7 +30832,7 @@
           </mc:Choice>
           <mc:Fallback>
             <w:pict>
-              <v:line w14:anchorId="7742AF3A" id="Прямая соединительная линия 91" o:spid="_x0000_s1026" style="position:absolute;z-index:251709440;visibility:visible;mso-wrap-style:square;mso-width-percent:0;mso-height-percent:0;mso-wrap-distance-left:9pt;mso-wrap-distance-top:0;mso-wrap-distance-right:9pt;mso-wrap-distance-bottom:0;mso-position-horizontal:absolute;mso-position-horizontal-relative:text;mso-position-vertical:absolute;mso-position-vertical-relative:text;mso-width-percent:0;mso-height-percent:0;mso-width-relative:page;mso-height-relative:page" from="325.85pt,148.85pt" to="387.45pt,148.85pt" o:gfxdata="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" o:allowincell="f"/>
+              <v:line w14:anchorId="37488711" id="Прямая соединительная линия 91" o:spid="_x0000_s1026" style="position:absolute;z-index:251709440;visibility:visible;mso-wrap-style:square;mso-width-percent:0;mso-height-percent:0;mso-wrap-distance-left:9pt;mso-wrap-distance-top:0;mso-wrap-distance-right:9pt;mso-wrap-distance-bottom:0;mso-position-horizontal:absolute;mso-position-horizontal-relative:text;mso-position-vertical:absolute;mso-position-vertical-relative:text;mso-width-percent:0;mso-height-percent:0;mso-width-relative:page;mso-height-relative:page" from="325.85pt,148.85pt" to="387.45pt,148.85pt" o:gfxdata="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" o:allowincell="f"/>
             </w:pict>
           </mc:Fallback>
         </mc:AlternateContent>
@@ -30832,7 +30906,7 @@
           </mc:Choice>
           <mc:Fallback>
             <w:pict>
-              <v:line w14:anchorId="47AE0D48" id="Прямая соединительная линия 97" o:spid="_x0000_s1026" style="position:absolute;flip:y;z-index:251715584;visibility:visible;mso-wrap-style:square;mso-width-percent:0;mso-height-percent:0;mso-wrap-distance-left:9pt;mso-wrap-distance-top:0;mso-wrap-distance-right:9pt;mso-wrap-distance-bottom:0;mso-position-horizontal:absolute;mso-position-horizontal-relative:text;mso-position-vertical:absolute;mso-position-vertical-relative:text;mso-width-percent:0;mso-height-percent:0;mso-width-relative:page;mso-height-relative:page" from="277pt,19.95pt" to="391.1pt,27.4pt" o:gfxdata="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" o:allowincell="f"/>
+              <v:line w14:anchorId="24E6483A" id="Прямая соединительная линия 97" o:spid="_x0000_s1026" style="position:absolute;flip:y;z-index:251715584;visibility:visible;mso-wrap-style:square;mso-width-percent:0;mso-height-percent:0;mso-wrap-distance-left:9pt;mso-wrap-distance-top:0;mso-wrap-distance-right:9pt;mso-wrap-distance-bottom:0;mso-position-horizontal:absolute;mso-position-horizontal-relative:text;mso-position-vertical:absolute;mso-position-vertical-relative:text;mso-width-percent:0;mso-height-percent:0;mso-width-relative:page;mso-height-relative:page" from="277pt,19.95pt" to="391.1pt,27.4pt" o:gfxdata="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" o:allowincell="f"/>
             </w:pict>
           </mc:Fallback>
         </mc:AlternateContent>
@@ -35889,6 +35963,7 @@
           <w:sz w:val="19"/>
           <w:szCs w:val="19"/>
           <w:highlight w:val="white"/>
+          <w:lang w:val="en-US"/>
         </w:rPr>
       </w:pPr>
       <w:r>
@@ -35975,6 +36050,7 @@
           <w:sz w:val="19"/>
           <w:szCs w:val="19"/>
           <w:highlight w:val="white"/>
+          <w:lang w:val="en-US"/>
         </w:rPr>
         <w:t>.</w:t>
       </w:r>
@@ -35996,6 +36072,7 @@
           <w:sz w:val="19"/>
           <w:szCs w:val="19"/>
           <w:highlight w:val="white"/>
+          <w:lang w:val="en-US"/>
         </w:rPr>
         <w:t>(</w:t>
       </w:r>
@@ -36006,6 +36083,7 @@
           <w:sz w:val="19"/>
           <w:szCs w:val="19"/>
           <w:highlight w:val="white"/>
+          <w:lang w:val="en-US"/>
         </w:rPr>
         <w:t>"</w:t>
       </w:r>
@@ -36026,6 +36104,7 @@
           <w:sz w:val="19"/>
           <w:szCs w:val="19"/>
           <w:highlight w:val="white"/>
+          <w:lang w:val="en-US"/>
         </w:rPr>
         <w:t xml:space="preserve"> </w:t>
       </w:r>
@@ -36046,6 +36125,7 @@
           <w:sz w:val="19"/>
           <w:szCs w:val="19"/>
           <w:highlight w:val="white"/>
+          <w:lang w:val="en-US"/>
         </w:rPr>
         <w:t xml:space="preserve"> </w:t>
       </w:r>
@@ -36066,6 +36146,7 @@
           <w:sz w:val="19"/>
           <w:szCs w:val="19"/>
           <w:highlight w:val="white"/>
+          <w:lang w:val="en-US"/>
         </w:rPr>
         <w:t xml:space="preserve"> \"</w:t>
       </w:r>
@@ -36086,6 +36167,7 @@
           <w:sz w:val="19"/>
           <w:szCs w:val="19"/>
           <w:highlight w:val="white"/>
+          <w:lang w:val="en-US"/>
         </w:rPr>
         <w:t>\""</w:t>
       </w:r>
@@ -36096,6 +36178,7 @@
           <w:sz w:val="19"/>
           <w:szCs w:val="19"/>
           <w:highlight w:val="white"/>
+          <w:lang w:val="en-US"/>
         </w:rPr>
         <w:t xml:space="preserve">, </w:t>
       </w:r>
@@ -36106,6 +36189,7 @@
           <w:sz w:val="19"/>
           <w:szCs w:val="19"/>
           <w:highlight w:val="white"/>
+          <w:lang w:val="en-US"/>
         </w:rPr>
         <w:t>"</w:t>
       </w:r>
@@ -36127,6 +36211,7 @@
           <w:sz w:val="19"/>
           <w:szCs w:val="19"/>
           <w:highlight w:val="white"/>
+          <w:lang w:val="en-US"/>
         </w:rPr>
         <w:t>"</w:t>
       </w:r>
@@ -36137,6 +36222,7 @@
           <w:sz w:val="19"/>
           <w:szCs w:val="19"/>
           <w:highlight w:val="white"/>
+          <w:lang w:val="en-US"/>
         </w:rPr>
         <w:t>,</w:t>
       </w:r>
@@ -36163,56 +36249,62 @@
           <w:sz w:val="19"/>
           <w:szCs w:val="19"/>
           <w:highlight w:val="white"/>
-        </w:rPr>
-        <w:tab/>
-      </w:r>
-      <w:r>
-        <w:rPr>
-          <w:rFonts w:ascii="Consolas" w:hAnsi="Consolas" w:cs="Consolas"/>
-          <w:color w:val="000000"/>
-          <w:sz w:val="19"/>
-          <w:szCs w:val="19"/>
-          <w:highlight w:val="white"/>
-        </w:rPr>
-        <w:tab/>
-      </w:r>
-      <w:r>
-        <w:rPr>
-          <w:rFonts w:ascii="Consolas" w:hAnsi="Consolas" w:cs="Consolas"/>
-          <w:color w:val="000000"/>
-          <w:sz w:val="19"/>
-          <w:szCs w:val="19"/>
-          <w:highlight w:val="white"/>
-        </w:rPr>
-        <w:tab/>
-      </w:r>
-      <w:r>
-        <w:rPr>
-          <w:rFonts w:ascii="Consolas" w:hAnsi="Consolas" w:cs="Consolas"/>
-          <w:color w:val="000000"/>
-          <w:sz w:val="19"/>
-          <w:szCs w:val="19"/>
-          <w:highlight w:val="white"/>
-        </w:rPr>
-        <w:tab/>
-      </w:r>
-      <w:r>
-        <w:rPr>
-          <w:rFonts w:ascii="Consolas" w:hAnsi="Consolas" w:cs="Consolas"/>
-          <w:color w:val="000000"/>
-          <w:sz w:val="19"/>
-          <w:szCs w:val="19"/>
-          <w:highlight w:val="white"/>
-        </w:rPr>
-        <w:tab/>
-      </w:r>
-      <w:r>
-        <w:rPr>
-          <w:rFonts w:ascii="Consolas" w:hAnsi="Consolas" w:cs="Consolas"/>
-          <w:color w:val="000000"/>
-          <w:sz w:val="19"/>
-          <w:szCs w:val="19"/>
-          <w:highlight w:val="white"/>
+          <w:lang w:val="en-US"/>
+        </w:rPr>
+        <w:tab/>
+      </w:r>
+      <w:r>
+        <w:rPr>
+          <w:rFonts w:ascii="Consolas" w:hAnsi="Consolas" w:cs="Consolas"/>
+          <w:color w:val="000000"/>
+          <w:sz w:val="19"/>
+          <w:szCs w:val="19"/>
+          <w:highlight w:val="white"/>
+          <w:lang w:val="en-US"/>
+        </w:rPr>
+        <w:tab/>
+      </w:r>
+      <w:r>
+        <w:rPr>
+          <w:rFonts w:ascii="Consolas" w:hAnsi="Consolas" w:cs="Consolas"/>
+          <w:color w:val="000000"/>
+          <w:sz w:val="19"/>
+          <w:szCs w:val="19"/>
+          <w:highlight w:val="white"/>
+          <w:lang w:val="en-US"/>
+        </w:rPr>
+        <w:tab/>
+      </w:r>
+      <w:r>
+        <w:rPr>
+          <w:rFonts w:ascii="Consolas" w:hAnsi="Consolas" w:cs="Consolas"/>
+          <w:color w:val="000000"/>
+          <w:sz w:val="19"/>
+          <w:szCs w:val="19"/>
+          <w:highlight w:val="white"/>
+          <w:lang w:val="en-US"/>
+        </w:rPr>
+        <w:tab/>
+      </w:r>
+      <w:r>
+        <w:rPr>
+          <w:rFonts w:ascii="Consolas" w:hAnsi="Consolas" w:cs="Consolas"/>
+          <w:color w:val="000000"/>
+          <w:sz w:val="19"/>
+          <w:szCs w:val="19"/>
+          <w:highlight w:val="white"/>
+          <w:lang w:val="en-US"/>
+        </w:rPr>
+        <w:tab/>
+      </w:r>
+      <w:r>
+        <w:rPr>
+          <w:rFonts w:ascii="Consolas" w:hAnsi="Consolas" w:cs="Consolas"/>
+          <w:color w:val="000000"/>
+          <w:sz w:val="19"/>
+          <w:szCs w:val="19"/>
+          <w:highlight w:val="white"/>
+          <w:lang w:val="en-US"/>
         </w:rPr>
         <w:tab/>
       </w:r>
@@ -38277,37 +38369,39 @@
           <w:sz w:val="19"/>
           <w:szCs w:val="19"/>
           <w:highlight w:val="white"/>
-        </w:rPr>
-      </w:pPr>
-      <w:r>
-        <w:rPr>
-          <w:rFonts w:ascii="Consolas" w:hAnsi="Consolas" w:cs="Consolas"/>
-          <w:color w:val="000000"/>
-          <w:sz w:val="19"/>
-          <w:szCs w:val="19"/>
-          <w:highlight w:val="white"/>
-          <w:lang w:val="en-US"/>
-        </w:rPr>
-        <w:tab/>
-      </w:r>
-      <w:r>
-        <w:rPr>
-          <w:rFonts w:ascii="Consolas" w:hAnsi="Consolas" w:cs="Consolas"/>
-          <w:color w:val="000000"/>
-          <w:sz w:val="19"/>
-          <w:szCs w:val="19"/>
-          <w:highlight w:val="white"/>
-          <w:lang w:val="en-US"/>
-        </w:rPr>
-        <w:tab/>
-      </w:r>
-      <w:r>
-        <w:rPr>
-          <w:rFonts w:ascii="Consolas" w:hAnsi="Consolas" w:cs="Consolas"/>
-          <w:color w:val="000000"/>
-          <w:sz w:val="19"/>
-          <w:szCs w:val="19"/>
-          <w:highlight w:val="white"/>
+          <w:lang w:val="en-GB"/>
+        </w:rPr>
+      </w:pPr>
+      <w:r>
+        <w:rPr>
+          <w:rFonts w:ascii="Consolas" w:hAnsi="Consolas" w:cs="Consolas"/>
+          <w:color w:val="000000"/>
+          <w:sz w:val="19"/>
+          <w:szCs w:val="19"/>
+          <w:highlight w:val="white"/>
+          <w:lang w:val="en-US"/>
+        </w:rPr>
+        <w:tab/>
+      </w:r>
+      <w:r>
+        <w:rPr>
+          <w:rFonts w:ascii="Consolas" w:hAnsi="Consolas" w:cs="Consolas"/>
+          <w:color w:val="000000"/>
+          <w:sz w:val="19"/>
+          <w:szCs w:val="19"/>
+          <w:highlight w:val="white"/>
+          <w:lang w:val="en-US"/>
+        </w:rPr>
+        <w:tab/>
+      </w:r>
+      <w:r>
+        <w:rPr>
+          <w:rFonts w:ascii="Consolas" w:hAnsi="Consolas" w:cs="Consolas"/>
+          <w:color w:val="000000"/>
+          <w:sz w:val="19"/>
+          <w:szCs w:val="19"/>
+          <w:highlight w:val="white"/>
+          <w:lang w:val="en-GB"/>
         </w:rPr>
         <w:t>{</w:t>
       </w:r>
@@ -41984,7 +42078,7 @@
           </mc:Choice>
           <mc:Fallback>
             <w:pict>
-              <v:shape w14:anchorId="0D29D45E" id="Прямая со стрелкой 27" o:spid="_x0000_s1026" type="#_x0000_t32" style="position:absolute;margin-left:126.2pt;margin-top:23.4pt;width:46.15pt;height:55.7pt;flip:x;z-index:251731968;visibility:visible;mso-wrap-style:square;mso-width-percent:0;mso-height-percent:0;mso-wrap-distance-left:9pt;mso-wrap-distance-top:0;mso-wrap-distance-right:9pt;mso-wrap-distance-bottom:0;mso-position-horizontal:absolute;mso-position-horizontal-relative:text;mso-position-vertical:absolute;mso-position-vertical-relative:text;mso-width-percent:0;mso-height-percent:0;mso-width-relative:margin;mso-height-relative:margin" o:gfxdata="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" strokecolor="black [3040]">
+              <v:shape w14:anchorId="4E6DCDDF" id="Прямая со стрелкой 27" o:spid="_x0000_s1026" type="#_x0000_t32" style="position:absolute;margin-left:126.2pt;margin-top:23.4pt;width:46.15pt;height:55.7pt;flip:x;z-index:251731968;visibility:visible;mso-wrap-style:square;mso-width-percent:0;mso-height-percent:0;mso-wrap-distance-left:9pt;mso-wrap-distance-top:0;mso-wrap-distance-right:9pt;mso-wrap-distance-bottom:0;mso-position-horizontal:absolute;mso-position-horizontal-relative:text;mso-position-vertical:absolute;mso-position-vertical-relative:text;mso-width-percent:0;mso-height-percent:0;mso-width-relative:margin;mso-height-relative:margin" o:gfxdata="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" strokecolor="black [3040]">
                 <v:stroke endarrow="open"/>
               </v:shape>
             </w:pict>
@@ -42268,7 +42362,7 @@
           </mc:Choice>
           <mc:Fallback>
             <w:pict>
-              <v:shape w14:anchorId="7BF131A7" id="Прямая со стрелкой 25" o:spid="_x0000_s1026" type="#_x0000_t32" style="position:absolute;margin-left:106.5pt;margin-top:2.1pt;width:15.6pt;height:45.5pt;flip:x;z-index:251727872;visibility:visible;mso-wrap-style:square;mso-wrap-distance-left:9pt;mso-wrap-distance-top:0;mso-wrap-distance-right:9pt;mso-wrap-distance-bottom:0;mso-position-horizontal:absolute;mso-position-horizontal-relative:text;mso-position-vertical:absolute;mso-position-vertical-relative:text" o:gfxdata="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" strokecolor="black [3040]">
+              <v:shape w14:anchorId="617AC98E" id="Прямая со стрелкой 25" o:spid="_x0000_s1026" type="#_x0000_t32" style="position:absolute;margin-left:106.5pt;margin-top:2.1pt;width:15.6pt;height:45.5pt;flip:x;z-index:251727872;visibility:visible;mso-wrap-style:square;mso-wrap-distance-left:9pt;mso-wrap-distance-top:0;mso-wrap-distance-right:9pt;mso-wrap-distance-bottom:0;mso-position-horizontal:absolute;mso-position-horizontal-relative:text;mso-position-vertical:absolute;mso-position-vertical-relative:text" o:gfxdata="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" strokecolor="black [3040]">
                 <v:stroke endarrow="open"/>
               </v:shape>
             </w:pict>
@@ -42485,7 +42579,7 @@
           </mc:Choice>
           <mc:Fallback>
             <w:pict>
-              <v:shape w14:anchorId="21FF4F80" id="Прямая со стрелкой 28" o:spid="_x0000_s1026" type="#_x0000_t32" style="position:absolute;margin-left:266.1pt;margin-top:128.1pt;width:44.85pt;height:0;flip:x;z-index:251734016;visibility:visible;mso-wrap-style:square;mso-width-percent:0;mso-height-percent:0;mso-wrap-distance-left:9pt;mso-wrap-distance-top:0;mso-wrap-distance-right:9pt;mso-wrap-distance-bottom:0;mso-position-horizontal:absolute;mso-position-horizontal-relative:text;mso-position-vertical:absolute;mso-position-vertical-relative:text;mso-width-percent:0;mso-height-percent:0;mso-width-relative:margin;mso-height-relative:margin" o:gfxdata="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" strokecolor="black [3040]">
+              <v:shape w14:anchorId="61A363D1" id="Прямая со стрелкой 28" o:spid="_x0000_s1026" type="#_x0000_t32" style="position:absolute;margin-left:266.1pt;margin-top:128.1pt;width:44.85pt;height:0;flip:x;z-index:251734016;visibility:visible;mso-wrap-style:square;mso-width-percent:0;mso-height-percent:0;mso-wrap-distance-left:9pt;mso-wrap-distance-top:0;mso-wrap-distance-right:9pt;mso-wrap-distance-bottom:0;mso-position-horizontal:absolute;mso-position-horizontal-relative:text;mso-position-vertical:absolute;mso-position-vertical-relative:text;mso-width-percent:0;mso-height-percent:0;mso-width-relative:margin;mso-height-relative:margin" o:gfxdata="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" strokecolor="black [3040]">
                 <v:stroke endarrow="open"/>
               </v:shape>
             </w:pict>
@@ -44473,6 +44567,7 @@
           <w:rFonts w:ascii="Times New Roman" w:hAnsi="Times New Roman" w:cs="Times New Roman"/>
           <w:sz w:val="24"/>
           <w:szCs w:val="24"/>
+          <w:lang w:val="en-GB"/>
         </w:rPr>
       </w:pPr>
       <w:r>
@@ -44530,8 +44625,17 @@
           <w:rFonts w:ascii="Times New Roman" w:hAnsi="Times New Roman" w:cs="Times New Roman"/>
           <w:sz w:val="24"/>
           <w:szCs w:val="24"/>
-        </w:rPr>
-        <w:t xml:space="preserve"> – курсив</w:t>
+          <w:lang w:val="en-GB"/>
+        </w:rPr>
+        <w:t xml:space="preserve"> – </w:t>
+      </w:r>
+      <w:r>
+        <w:rPr>
+          <w:rFonts w:ascii="Times New Roman" w:hAnsi="Times New Roman" w:cs="Times New Roman"/>
+          <w:sz w:val="24"/>
+          <w:szCs w:val="24"/>
+        </w:rPr>
+        <w:t>курсив</w:t>
       </w:r>
     </w:p>
     <w:p>
@@ -44550,38 +44654,43 @@
           <w:rFonts w:ascii="Times New Roman" w:hAnsi="Times New Roman" w:cs="Times New Roman"/>
           <w:sz w:val="24"/>
           <w:szCs w:val="24"/>
-        </w:rPr>
-        <w:tab/>
-      </w:r>
-      <w:r>
-        <w:rPr>
-          <w:rFonts w:ascii="Times New Roman" w:hAnsi="Times New Roman" w:cs="Times New Roman"/>
-          <w:sz w:val="24"/>
-          <w:szCs w:val="24"/>
-        </w:rPr>
-        <w:tab/>
-      </w:r>
-      <w:r>
-        <w:rPr>
-          <w:rFonts w:ascii="Times New Roman" w:hAnsi="Times New Roman" w:cs="Times New Roman"/>
-          <w:sz w:val="24"/>
-          <w:szCs w:val="24"/>
-        </w:rPr>
-        <w:tab/>
-      </w:r>
-      <w:r>
-        <w:rPr>
-          <w:rFonts w:ascii="Times New Roman" w:hAnsi="Times New Roman" w:cs="Times New Roman"/>
-          <w:sz w:val="24"/>
-          <w:szCs w:val="24"/>
-        </w:rPr>
-        <w:tab/>
-      </w:r>
-      <w:r>
-        <w:rPr>
-          <w:rFonts w:ascii="Times New Roman" w:hAnsi="Times New Roman" w:cs="Times New Roman"/>
-          <w:sz w:val="24"/>
-          <w:szCs w:val="24"/>
+          <w:lang w:val="en-GB"/>
+        </w:rPr>
+        <w:tab/>
+      </w:r>
+      <w:r>
+        <w:rPr>
+          <w:rFonts w:ascii="Times New Roman" w:hAnsi="Times New Roman" w:cs="Times New Roman"/>
+          <w:sz w:val="24"/>
+          <w:szCs w:val="24"/>
+          <w:lang w:val="en-GB"/>
+        </w:rPr>
+        <w:tab/>
+      </w:r>
+      <w:r>
+        <w:rPr>
+          <w:rFonts w:ascii="Times New Roman" w:hAnsi="Times New Roman" w:cs="Times New Roman"/>
+          <w:sz w:val="24"/>
+          <w:szCs w:val="24"/>
+          <w:lang w:val="en-GB"/>
+        </w:rPr>
+        <w:tab/>
+      </w:r>
+      <w:r>
+        <w:rPr>
+          <w:rFonts w:ascii="Times New Roman" w:hAnsi="Times New Roman" w:cs="Times New Roman"/>
+          <w:sz w:val="24"/>
+          <w:szCs w:val="24"/>
+          <w:lang w:val="en-GB"/>
+        </w:rPr>
+        <w:tab/>
+      </w:r>
+      <w:r>
+        <w:rPr>
+          <w:rFonts w:ascii="Times New Roman" w:hAnsi="Times New Roman" w:cs="Times New Roman"/>
+          <w:sz w:val="24"/>
+          <w:szCs w:val="24"/>
+          <w:lang w:val="en-GB"/>
         </w:rPr>
         <w:tab/>
       </w:r>
@@ -45805,7 +45914,7 @@
 
 <file path=word/numbering.xml><?xml version="1.0" encoding="utf-8"?>
 <w:numbering xmlns:wpc="http://schemas.microsoft.com/office/word/2010/wordprocessingCanvas" xmlns:mc="http://schemas.openxmlformats.org/markup-compatibility/2006" xmlns:o="urn:schemas-microsoft-com:office:office" xmlns:r="http://schemas.openxmlformats.org/officeDocument/2006/relationships" xmlns:m="http://schemas.openxmlformats.org/officeDocument/2006/math" xmlns:v="urn:schemas-microsoft-com:vml" xmlns:wp14="http://schemas.microsoft.com/office/word/2010/wordprocessingDrawing" xmlns:wp="http://schemas.openxmlformats.org/drawingml/2006/wordprocessingDrawing" xmlns:w10="urn:schemas-microsoft-com:office:word" xmlns:w="http://schemas.openxmlformats.org/wordprocessingml/2006/main" xmlns:w14="http://schemas.microsoft.com/office/word/2010/wordml" xmlns:w15="http://schemas.microsoft.com/office/word/2012/wordml" xmlns:wpg="http://schemas.microsoft.com/office/word/2010/wordprocessingGroup" xmlns:wpi="http://schemas.microsoft.com/office/word/2010/wordprocessingInk" xmlns:wne="http://schemas.microsoft.com/office/word/2006/wordml" xmlns:wps="http://schemas.microsoft.com/office/word/2010/wordprocessingShape" mc:Ignorable="w14 w15 wp14">
-  <w:abstractNum w:abstractNumId="0" w15:restartNumberingAfterBreak="0">
+  <w:abstractNum w:abstractNumId="0">
     <w:nsid w:val="00FE40C4"/>
     <w:multiLevelType w:val="hybridMultilevel"/>
     <w:tmpl w:val="F308FF20"/>
@@ -45894,7 +46003,7 @@
       </w:pPr>
     </w:lvl>
   </w:abstractNum>
-  <w:abstractNum w:abstractNumId="1" w15:restartNumberingAfterBreak="0">
+  <w:abstractNum w:abstractNumId="1">
     <w:nsid w:val="05071308"/>
     <w:multiLevelType w:val="multilevel"/>
     <w:tmpl w:val="F81CF49E"/>
@@ -46010,7 +46119,7 @@
       </w:pPr>
     </w:lvl>
   </w:abstractNum>
-  <w:abstractNum w:abstractNumId="2" w15:restartNumberingAfterBreak="0">
+  <w:abstractNum w:abstractNumId="2">
     <w:nsid w:val="06E95805"/>
     <w:multiLevelType w:val="hybridMultilevel"/>
     <w:tmpl w:val="C06C85C0"/>
@@ -46126,7 +46235,7 @@
       </w:pPr>
     </w:lvl>
   </w:abstractNum>
-  <w:abstractNum w:abstractNumId="3" w15:restartNumberingAfterBreak="0">
+  <w:abstractNum w:abstractNumId="3">
     <w:nsid w:val="0CD61DA9"/>
     <w:multiLevelType w:val="singleLevel"/>
     <w:tmpl w:val="849845AC"/>
@@ -46146,7 +46255,7 @@
       </w:rPr>
     </w:lvl>
   </w:abstractNum>
-  <w:abstractNum w:abstractNumId="4" w15:restartNumberingAfterBreak="0">
+  <w:abstractNum w:abstractNumId="4">
     <w:nsid w:val="0E0473C8"/>
     <w:multiLevelType w:val="hybridMultilevel"/>
     <w:tmpl w:val="8690C61A"/>
@@ -46235,7 +46344,7 @@
       </w:pPr>
     </w:lvl>
   </w:abstractNum>
-  <w:abstractNum w:abstractNumId="5" w15:restartNumberingAfterBreak="0">
+  <w:abstractNum w:abstractNumId="5">
     <w:nsid w:val="124505B7"/>
     <w:multiLevelType w:val="hybridMultilevel"/>
     <w:tmpl w:val="6C849812"/>
@@ -46324,7 +46433,7 @@
       </w:pPr>
     </w:lvl>
   </w:abstractNum>
-  <w:abstractNum w:abstractNumId="6" w15:restartNumberingAfterBreak="0">
+  <w:abstractNum w:abstractNumId="6">
     <w:nsid w:val="15FF15E6"/>
     <w:multiLevelType w:val="hybridMultilevel"/>
     <w:tmpl w:val="44CC9BC2"/>
@@ -46465,7 +46574,7 @@
       </w:rPr>
     </w:lvl>
   </w:abstractNum>
-  <w:abstractNum w:abstractNumId="7" w15:restartNumberingAfterBreak="0">
+  <w:abstractNum w:abstractNumId="7">
     <w:nsid w:val="19AF7A80"/>
     <w:multiLevelType w:val="hybridMultilevel"/>
     <w:tmpl w:val="8AA69550"/>
@@ -46554,7 +46663,7 @@
       </w:pPr>
     </w:lvl>
   </w:abstractNum>
-  <w:abstractNum w:abstractNumId="8" w15:restartNumberingAfterBreak="0">
+  <w:abstractNum w:abstractNumId="8">
     <w:nsid w:val="2282062C"/>
     <w:multiLevelType w:val="hybridMultilevel"/>
     <w:tmpl w:val="312490D8"/>
@@ -46667,7 +46776,7 @@
       </w:pPr>
     </w:lvl>
   </w:abstractNum>
-  <w:abstractNum w:abstractNumId="9" w15:restartNumberingAfterBreak="0">
+  <w:abstractNum w:abstractNumId="9">
     <w:nsid w:val="282E1514"/>
     <w:multiLevelType w:val="singleLevel"/>
     <w:tmpl w:val="C088B04A"/>
@@ -46687,7 +46796,7 @@
       </w:rPr>
     </w:lvl>
   </w:abstractNum>
-  <w:abstractNum w:abstractNumId="10" w15:restartNumberingAfterBreak="0">
+  <w:abstractNum w:abstractNumId="10">
     <w:nsid w:val="2E193D55"/>
     <w:multiLevelType w:val="singleLevel"/>
     <w:tmpl w:val="91E69B1C"/>
@@ -46707,7 +46816,7 @@
       </w:rPr>
     </w:lvl>
   </w:abstractNum>
-  <w:abstractNum w:abstractNumId="11" w15:restartNumberingAfterBreak="0">
+  <w:abstractNum w:abstractNumId="11">
     <w:nsid w:val="2E954485"/>
     <w:multiLevelType w:val="singleLevel"/>
     <w:tmpl w:val="1570CC4E"/>
@@ -46728,7 +46837,7 @@
       </w:rPr>
     </w:lvl>
   </w:abstractNum>
-  <w:abstractNum w:abstractNumId="12" w15:restartNumberingAfterBreak="0">
+  <w:abstractNum w:abstractNumId="12">
     <w:nsid w:val="30BC581F"/>
     <w:multiLevelType w:val="hybridMultilevel"/>
     <w:tmpl w:val="BCD4AC04"/>
@@ -46817,7 +46926,7 @@
       </w:pPr>
     </w:lvl>
   </w:abstractNum>
-  <w:abstractNum w:abstractNumId="13" w15:restartNumberingAfterBreak="0">
+  <w:abstractNum w:abstractNumId="13">
     <w:nsid w:val="33C721A0"/>
     <w:multiLevelType w:val="hybridMultilevel"/>
     <w:tmpl w:val="6CA4657E"/>
@@ -46957,7 +47066,7 @@
       </w:rPr>
     </w:lvl>
   </w:abstractNum>
-  <w:abstractNum w:abstractNumId="14" w15:restartNumberingAfterBreak="0">
+  <w:abstractNum w:abstractNumId="14">
     <w:nsid w:val="458242C7"/>
     <w:multiLevelType w:val="singleLevel"/>
     <w:tmpl w:val="04190001"/>
@@ -46977,7 +47086,7 @@
       </w:rPr>
     </w:lvl>
   </w:abstractNum>
-  <w:abstractNum w:abstractNumId="15" w15:restartNumberingAfterBreak="0">
+  <w:abstractNum w:abstractNumId="15">
     <w:nsid w:val="4FBB6D76"/>
     <w:multiLevelType w:val="hybridMultilevel"/>
     <w:tmpl w:val="AD8C517C"/>
@@ -47094,7 +47203,7 @@
       </w:pPr>
     </w:lvl>
   </w:abstractNum>
-  <w:abstractNum w:abstractNumId="16" w15:restartNumberingAfterBreak="0">
+  <w:abstractNum w:abstractNumId="16">
     <w:nsid w:val="5A733FB9"/>
     <w:multiLevelType w:val="hybridMultilevel"/>
     <w:tmpl w:val="8B4EB6F4"/>
@@ -47217,7 +47326,7 @@
       </w:pPr>
     </w:lvl>
   </w:abstractNum>
-  <w:abstractNum w:abstractNumId="17" w15:restartNumberingAfterBreak="0">
+  <w:abstractNum w:abstractNumId="17">
     <w:nsid w:val="5A9B238D"/>
     <w:multiLevelType w:val="hybridMultilevel"/>
     <w:tmpl w:val="0C440FFE"/>
@@ -47330,7 +47439,7 @@
       </w:pPr>
     </w:lvl>
   </w:abstractNum>
-  <w:abstractNum w:abstractNumId="18" w15:restartNumberingAfterBreak="0">
+  <w:abstractNum w:abstractNumId="18">
     <w:nsid w:val="5C557747"/>
     <w:multiLevelType w:val="singleLevel"/>
     <w:tmpl w:val="04190001"/>
@@ -47348,7 +47457,7 @@
       </w:rPr>
     </w:lvl>
   </w:abstractNum>
-  <w:abstractNum w:abstractNumId="19" w15:restartNumberingAfterBreak="0">
+  <w:abstractNum w:abstractNumId="19">
     <w:nsid w:val="5DC509CE"/>
     <w:multiLevelType w:val="hybridMultilevel"/>
     <w:tmpl w:val="937A35D6"/>
@@ -47461,7 +47570,7 @@
       </w:pPr>
     </w:lvl>
   </w:abstractNum>
-  <w:abstractNum w:abstractNumId="20" w15:restartNumberingAfterBreak="0">
+  <w:abstractNum w:abstractNumId="20">
     <w:nsid w:val="5EC6221A"/>
     <w:multiLevelType w:val="singleLevel"/>
     <w:tmpl w:val="0C09000F"/>
@@ -47481,7 +47590,7 @@
       </w:rPr>
     </w:lvl>
   </w:abstractNum>
-  <w:abstractNum w:abstractNumId="21" w15:restartNumberingAfterBreak="0">
+  <w:abstractNum w:abstractNumId="21">
     <w:nsid w:val="62482F59"/>
     <w:multiLevelType w:val="hybridMultilevel"/>
     <w:tmpl w:val="2CDAF138"/>
@@ -47621,7 +47730,7 @@
       </w:rPr>
     </w:lvl>
   </w:abstractNum>
-  <w:abstractNum w:abstractNumId="22" w15:restartNumberingAfterBreak="0">
+  <w:abstractNum w:abstractNumId="22">
     <w:nsid w:val="624A7353"/>
     <w:multiLevelType w:val="hybridMultilevel"/>
     <w:tmpl w:val="76E8421A"/>
@@ -47738,7 +47847,7 @@
       </w:pPr>
     </w:lvl>
   </w:abstractNum>
-  <w:abstractNum w:abstractNumId="23" w15:restartNumberingAfterBreak="0">
+  <w:abstractNum w:abstractNumId="23">
     <w:nsid w:val="62EC3FC9"/>
     <w:multiLevelType w:val="singleLevel"/>
     <w:tmpl w:val="1EDA0E84"/>
@@ -47758,7 +47867,7 @@
       </w:rPr>
     </w:lvl>
   </w:abstractNum>
-  <w:abstractNum w:abstractNumId="24" w15:restartNumberingAfterBreak="0">
+  <w:abstractNum w:abstractNumId="24">
     <w:nsid w:val="66796BAB"/>
     <w:multiLevelType w:val="hybridMultilevel"/>
     <w:tmpl w:val="8F2E826E"/>
@@ -47874,7 +47983,7 @@
       </w:pPr>
     </w:lvl>
   </w:abstractNum>
-  <w:abstractNum w:abstractNumId="25" w15:restartNumberingAfterBreak="0">
+  <w:abstractNum w:abstractNumId="25">
     <w:nsid w:val="69A77B9B"/>
     <w:multiLevelType w:val="singleLevel"/>
     <w:tmpl w:val="0C090001"/>
@@ -47894,7 +48003,7 @@
       </w:rPr>
     </w:lvl>
   </w:abstractNum>
-  <w:abstractNum w:abstractNumId="26" w15:restartNumberingAfterBreak="0">
+  <w:abstractNum w:abstractNumId="26">
     <w:nsid w:val="6EA15DD8"/>
     <w:multiLevelType w:val="hybridMultilevel"/>
     <w:tmpl w:val="B4641172"/>
@@ -47983,7 +48092,7 @@
       </w:pPr>
     </w:lvl>
   </w:abstractNum>
-  <w:abstractNum w:abstractNumId="27" w15:restartNumberingAfterBreak="0">
+  <w:abstractNum w:abstractNumId="27">
     <w:nsid w:val="719943EA"/>
     <w:multiLevelType w:val="hybridMultilevel"/>
     <w:tmpl w:val="74625816"/>
@@ -48101,7 +48210,7 @@
       </w:pPr>
     </w:lvl>
   </w:abstractNum>
-  <w:abstractNum w:abstractNumId="28" w15:restartNumberingAfterBreak="0">
+  <w:abstractNum w:abstractNumId="28">
     <w:nsid w:val="72B02D33"/>
     <w:multiLevelType w:val="singleLevel"/>
     <w:tmpl w:val="04190001"/>
@@ -49240,7 +49349,7 @@
 </file>
 
 <file path=customXml/itemProps1.xml><?xml version="1.0" encoding="utf-8"?>
-<ds:datastoreItem xmlns:ds="http://schemas.openxmlformats.org/officeDocument/2006/customXml" ds:itemID="{DBBD7D82-08AA-4004-94F2-4BFA73FA2624}">
+<ds:datastoreItem xmlns:ds="http://schemas.openxmlformats.org/officeDocument/2006/customXml" ds:itemID="{7734C87F-D2E4-4932-8531-2B06E00320E1}">
   <ds:schemaRefs>
     <ds:schemaRef ds:uri="http://schemas.openxmlformats.org/officeDocument/2006/bibliography"/>
   </ds:schemaRefs>

</xml_diff>